<commit_message>
Changes to weekly status
</commit_message>
<xml_diff>
--- a/Documentation/Status/Weekly/Week 13/Weekly Status Report - week 13.docx
+++ b/Documentation/Status/Weekly/Week 13/Weekly Status Report - week 13.docx
@@ -1,6 +1,6 @@
 
 <file path=word/document.xml><?xml version="1.0" encoding="utf-8"?>
-<w:document xmlns:wpc="http://schemas.microsoft.com/office/word/2010/wordprocessingCanvas" xmlns:cx="http://schemas.microsoft.com/office/drawing/2014/chartex" xmlns:cx1="http://schemas.microsoft.com/office/drawing/2015/9/8/chartex" xmlns:cx2="http://schemas.microsoft.com/office/drawing/2015/10/21/chartex" xmlns:cx3="http://schemas.microsoft.com/office/drawing/2016/5/9/chartex" xmlns:cx4="http://schemas.microsoft.com/office/drawing/2016/5/10/chartex" xmlns:cx5="http://schemas.microsoft.com/office/drawing/2016/5/11/chartex" xmlns:cx6="http://schemas.microsoft.com/office/drawing/2016/5/12/chartex" xmlns:cx7="http://schemas.microsoft.com/office/drawing/2016/5/13/chartex" xmlns:cx8="http://schemas.microsoft.com/office/drawing/2016/5/14/chartex" xmlns:mc="http://schemas.openxmlformats.org/markup-compatibility/2006" xmlns:aink="http://schemas.microsoft.com/office/drawing/2016/ink" xmlns:am3d="http://schemas.microsoft.com/office/drawing/2017/model3d" xmlns:o="urn:schemas-microsoft-com:office:office" xmlns:r="http://schemas.openxmlformats.org/officeDocument/2006/relationships" xmlns:m="http://schemas.openxmlformats.org/officeDocument/2006/math" xmlns:v="urn:schemas-microsoft-com:vml" xmlns:wp14="http://schemas.microsoft.com/office/word/2010/wordprocessingDrawing" xmlns:wp="http://schemas.openxmlformats.org/drawingml/2006/wordprocessingDrawing" xmlns:w10="urn:schemas-microsoft-com:office:word" xmlns:w="http://schemas.openxmlformats.org/wordprocessingml/2006/main" xmlns:w14="http://schemas.microsoft.com/office/word/2010/wordml" xmlns:w15="http://schemas.microsoft.com/office/word/2012/wordml" xmlns:w16cid="http://schemas.microsoft.com/office/word/2016/wordml/cid" xmlns:w16se="http://schemas.microsoft.com/office/word/2015/wordml/symex" xmlns:wpg="http://schemas.microsoft.com/office/word/2010/wordprocessingGroup" xmlns:wpi="http://schemas.microsoft.com/office/word/2010/wordprocessingInk" xmlns:wne="http://schemas.microsoft.com/office/word/2006/wordml" xmlns:wps="http://schemas.microsoft.com/office/word/2010/wordprocessingShape" mc:Ignorable="w14 w15 w16se w16cid wp14">
+<w:document xmlns:wpc="http://schemas.microsoft.com/office/word/2010/wordprocessingCanvas" xmlns:mo="http://schemas.microsoft.com/office/mac/office/2008/main" xmlns:mc="http://schemas.openxmlformats.org/markup-compatibility/2006" xmlns:mv="urn:schemas-microsoft-com:mac:vml" xmlns:o="urn:schemas-microsoft-com:office:office" xmlns:r="http://schemas.openxmlformats.org/officeDocument/2006/relationships" xmlns:m="http://schemas.openxmlformats.org/officeDocument/2006/math" xmlns:v="urn:schemas-microsoft-com:vml" xmlns:wp14="http://schemas.microsoft.com/office/word/2010/wordprocessingDrawing" xmlns:wp="http://schemas.openxmlformats.org/drawingml/2006/wordprocessingDrawing" xmlns:w10="urn:schemas-microsoft-com:office:word" xmlns:w="http://schemas.openxmlformats.org/wordprocessingml/2006/main" xmlns:w14="http://schemas.microsoft.com/office/word/2010/wordml" xmlns:w15="http://schemas.microsoft.com/office/word/2012/wordml" xmlns:wpg="http://schemas.microsoft.com/office/word/2010/wordprocessingGroup" xmlns:wpi="http://schemas.microsoft.com/office/word/2010/wordprocessingInk" xmlns:wne="http://schemas.microsoft.com/office/word/2006/wordml" xmlns:wps="http://schemas.microsoft.com/office/word/2010/wordprocessingShape" mc:Ignorable="w14 w15 wp14">
   <w:body>
     <w:p>
       <w:pPr>
@@ -725,6 +725,112 @@
           </w:p>
         </w:tc>
       </w:tr>
+      <w:tr>
+        <w:trPr>
+          <w:trHeight w:val="359"/>
+        </w:trPr>
+        <w:tc>
+          <w:tcPr>
+            <w:tcW w:w="4508" w:type="dxa"/>
+          </w:tcPr>
+          <w:p>
+            <w:pPr>
+              <w:rPr>
+                <w:rFonts w:ascii="Times New Roman" w:eastAsia="Times New Roman" w:hAnsi="Times New Roman" w:cs="Times New Roman"/>
+                <w:sz w:val="27"/>
+                <w:szCs w:val="27"/>
+                <w:lang w:eastAsia="en-IN"/>
+              </w:rPr>
+            </w:pPr>
+            <w:r>
+              <w:rPr>
+                <w:rFonts w:ascii="Times New Roman" w:eastAsia="Times New Roman" w:hAnsi="Times New Roman" w:cs="Times New Roman"/>
+                <w:sz w:val="27"/>
+                <w:szCs w:val="27"/>
+                <w:lang w:eastAsia="en-IN"/>
+              </w:rPr>
+              <w:t>Add filter to search</w:t>
+            </w:r>
+          </w:p>
+        </w:tc>
+        <w:tc>
+          <w:tcPr>
+            <w:tcW w:w="4508" w:type="dxa"/>
+          </w:tcPr>
+          <w:p>
+            <w:pPr>
+              <w:rPr>
+                <w:rFonts w:ascii="Times New Roman" w:eastAsia="Times New Roman" w:hAnsi="Times New Roman" w:cs="Times New Roman"/>
+                <w:sz w:val="27"/>
+                <w:szCs w:val="27"/>
+                <w:lang w:eastAsia="en-IN"/>
+              </w:rPr>
+            </w:pPr>
+            <w:r>
+              <w:rPr>
+                <w:rFonts w:ascii="Times New Roman" w:eastAsia="Times New Roman" w:hAnsi="Times New Roman" w:cs="Times New Roman"/>
+                <w:sz w:val="27"/>
+                <w:szCs w:val="27"/>
+                <w:lang w:eastAsia="en-IN"/>
+              </w:rPr>
+              <w:t>In-Progress</w:t>
+            </w:r>
+          </w:p>
+        </w:tc>
+      </w:tr>
+      <w:tr>
+        <w:trPr>
+          <w:trHeight w:val="278"/>
+        </w:trPr>
+        <w:tc>
+          <w:tcPr>
+            <w:tcW w:w="4508" w:type="dxa"/>
+          </w:tcPr>
+          <w:p>
+            <w:pPr>
+              <w:rPr>
+                <w:rFonts w:ascii="Times New Roman" w:eastAsia="Times New Roman" w:hAnsi="Times New Roman" w:cs="Times New Roman"/>
+                <w:sz w:val="27"/>
+                <w:szCs w:val="27"/>
+                <w:lang w:eastAsia="en-IN"/>
+              </w:rPr>
+            </w:pPr>
+            <w:r>
+              <w:rPr>
+                <w:rFonts w:ascii="Times New Roman" w:eastAsia="Times New Roman" w:hAnsi="Times New Roman" w:cs="Times New Roman"/>
+                <w:sz w:val="27"/>
+                <w:szCs w:val="27"/>
+                <w:lang w:eastAsia="en-IN"/>
+              </w:rPr>
+              <w:t>Message Board</w:t>
+            </w:r>
+          </w:p>
+        </w:tc>
+        <w:tc>
+          <w:tcPr>
+            <w:tcW w:w="4508" w:type="dxa"/>
+          </w:tcPr>
+          <w:p>
+            <w:pPr>
+              <w:rPr>
+                <w:rFonts w:ascii="Times New Roman" w:eastAsia="Times New Roman" w:hAnsi="Times New Roman" w:cs="Times New Roman"/>
+                <w:sz w:val="27"/>
+                <w:szCs w:val="27"/>
+                <w:lang w:eastAsia="en-IN"/>
+              </w:rPr>
+            </w:pPr>
+            <w:r>
+              <w:rPr>
+                <w:rFonts w:ascii="Times New Roman" w:eastAsia="Times New Roman" w:hAnsi="Times New Roman" w:cs="Times New Roman"/>
+                <w:sz w:val="27"/>
+                <w:szCs w:val="27"/>
+                <w:lang w:eastAsia="en-IN"/>
+              </w:rPr>
+              <w:t>In-Progress</w:t>
+            </w:r>
+          </w:p>
+        </w:tc>
+      </w:tr>
     </w:tbl>
     <w:p>
       <w:pPr>
@@ -757,7 +863,35 @@
           <w:u w:val="single"/>
           <w:lang w:eastAsia="en-IN"/>
         </w:rPr>
-        <w:t>Elements of  Weekly Status:</w:t>
+        <w:t xml:space="preserve">Elements </w:t>
+      </w:r>
+      <w:proofErr w:type="gramStart"/>
+      <w:r>
+        <w:rPr>
+          <w:rFonts w:ascii="Times New Roman" w:eastAsia="Times New Roman" w:hAnsi="Times New Roman" w:cs="Times New Roman"/>
+          <w:b/>
+          <w:bCs/>
+          <w:color w:val="000000"/>
+          <w:sz w:val="36"/>
+          <w:szCs w:val="36"/>
+          <w:u w:val="single"/>
+          <w:lang w:eastAsia="en-IN"/>
+        </w:rPr>
+        <w:t>of  Weekly</w:t>
+      </w:r>
+      <w:proofErr w:type="gramEnd"/>
+      <w:r>
+        <w:rPr>
+          <w:rFonts w:ascii="Times New Roman" w:eastAsia="Times New Roman" w:hAnsi="Times New Roman" w:cs="Times New Roman"/>
+          <w:b/>
+          <w:bCs/>
+          <w:color w:val="000000"/>
+          <w:sz w:val="36"/>
+          <w:szCs w:val="36"/>
+          <w:u w:val="single"/>
+          <w:lang w:eastAsia="en-IN"/>
+        </w:rPr>
+        <w:t xml:space="preserve"> Status:</w:t>
       </w:r>
     </w:p>
     <w:p>
@@ -978,6 +1112,92 @@
         </w:rPr>
         <w:t>Sensor data Mining</w:t>
       </w:r>
+    </w:p>
+    <w:p>
+      <w:pPr>
+        <w:pStyle w:val="ListParagraph"/>
+        <w:numPr>
+          <w:ilvl w:val="1"/>
+          <w:numId w:val="1"/>
+        </w:numPr>
+        <w:spacing w:before="100" w:beforeAutospacing="1" w:after="100" w:afterAutospacing="1" w:line="240" w:lineRule="auto"/>
+        <w:rPr>
+          <w:rFonts w:ascii="Times New Roman" w:eastAsia="Times New Roman" w:hAnsi="Times New Roman" w:cs="Times New Roman"/>
+          <w:color w:val="000000"/>
+          <w:sz w:val="27"/>
+          <w:szCs w:val="27"/>
+          <w:lang w:eastAsia="en-IN"/>
+        </w:rPr>
+      </w:pPr>
+      <w:r>
+        <w:rPr>
+          <w:rFonts w:ascii="Times New Roman" w:eastAsia="Times New Roman" w:hAnsi="Times New Roman" w:cs="Times New Roman"/>
+          <w:sz w:val="27"/>
+          <w:szCs w:val="27"/>
+          <w:lang w:eastAsia="en-IN"/>
+        </w:rPr>
+        <w:t>Message Board</w:t>
+      </w:r>
+      <w:r>
+        <w:rPr>
+          <w:rFonts w:ascii="Times New Roman" w:eastAsia="Times New Roman" w:hAnsi="Times New Roman" w:cs="Times New Roman"/>
+          <w:color w:val="000000"/>
+          <w:sz w:val="27"/>
+          <w:szCs w:val="27"/>
+          <w:lang w:eastAsia="en-IN"/>
+        </w:rPr>
+        <w:t xml:space="preserve"> </w:t>
+      </w:r>
+    </w:p>
+    <w:p>
+      <w:pPr>
+        <w:pStyle w:val="ListParagraph"/>
+        <w:numPr>
+          <w:ilvl w:val="1"/>
+          <w:numId w:val="1"/>
+        </w:numPr>
+        <w:spacing w:before="100" w:beforeAutospacing="1" w:after="100" w:afterAutospacing="1" w:line="240" w:lineRule="auto"/>
+        <w:rPr>
+          <w:rFonts w:ascii="Times New Roman" w:eastAsia="Times New Roman" w:hAnsi="Times New Roman" w:cs="Times New Roman"/>
+          <w:color w:val="000000"/>
+          <w:sz w:val="27"/>
+          <w:szCs w:val="27"/>
+          <w:lang w:eastAsia="en-IN"/>
+        </w:rPr>
+      </w:pPr>
+      <w:r>
+        <w:rPr>
+          <w:rFonts w:ascii="Times New Roman" w:eastAsia="Times New Roman" w:hAnsi="Times New Roman" w:cs="Times New Roman"/>
+          <w:sz w:val="27"/>
+          <w:szCs w:val="27"/>
+          <w:lang w:eastAsia="en-IN"/>
+        </w:rPr>
+        <w:t>Add filter to search</w:t>
+      </w:r>
+      <w:r>
+        <w:rPr>
+          <w:rFonts w:ascii="Times New Roman" w:eastAsia="Times New Roman" w:hAnsi="Times New Roman" w:cs="Times New Roman"/>
+          <w:color w:val="000000"/>
+          <w:sz w:val="27"/>
+          <w:szCs w:val="27"/>
+          <w:lang w:eastAsia="en-IN"/>
+        </w:rPr>
+        <w:t xml:space="preserve"> </w:t>
+      </w:r>
+    </w:p>
+    <w:p>
+      <w:pPr>
+        <w:pStyle w:val="ListParagraph"/>
+        <w:spacing w:before="100" w:beforeAutospacing="1" w:after="100" w:afterAutospacing="1" w:line="240" w:lineRule="auto"/>
+        <w:ind w:left="1440"/>
+        <w:rPr>
+          <w:rFonts w:ascii="Times New Roman" w:eastAsia="Times New Roman" w:hAnsi="Times New Roman" w:cs="Times New Roman"/>
+          <w:color w:val="000000"/>
+          <w:sz w:val="27"/>
+          <w:szCs w:val="27"/>
+          <w:lang w:eastAsia="en-IN"/>
+        </w:rPr>
+      </w:pPr>
       <w:r>
         <w:rPr>
           <w:rFonts w:ascii="Times New Roman" w:eastAsia="Times New Roman" w:hAnsi="Times New Roman" w:cs="Times New Roman"/>
@@ -1068,6 +1288,7 @@
           <w:szCs w:val="27"/>
           <w:lang w:eastAsia="en-IN"/>
         </w:rPr>
+        <w:lastRenderedPageBreak/>
         <w:t xml:space="preserve">New Front Page Development – Adarsh </w:t>
       </w:r>
     </w:p>
@@ -1149,7 +1370,7 @@
           <w:szCs w:val="27"/>
           <w:lang w:eastAsia="en-IN"/>
         </w:rPr>
-        <w:t xml:space="preserve">Group Chat thread structure – Shantanu </w:t>
+        <w:t>Display favorite sensors in profile- Shantanu</w:t>
       </w:r>
     </w:p>
     <w:p>
@@ -1171,13 +1392,91 @@
       <w:r>
         <w:rPr>
           <w:rFonts w:ascii="Times New Roman" w:eastAsia="Times New Roman" w:hAnsi="Times New Roman" w:cs="Times New Roman"/>
+          <w:color w:val="000000"/>
+          <w:sz w:val="27"/>
+          <w:szCs w:val="27"/>
+          <w:lang w:eastAsia="en-IN"/>
+        </w:rPr>
+        <w:t>Add filter to search – Shantanu</w:t>
+      </w:r>
+    </w:p>
+    <w:p>
+      <w:pPr>
+        <w:pStyle w:val="ListParagraph"/>
+        <w:numPr>
+          <w:ilvl w:val="1"/>
+          <w:numId w:val="1"/>
+        </w:numPr>
+        <w:spacing w:before="100" w:beforeAutospacing="1" w:after="100" w:afterAutospacing="1" w:line="240" w:lineRule="auto"/>
+        <w:rPr>
+          <w:rFonts w:ascii="Times New Roman" w:eastAsia="Times New Roman" w:hAnsi="Times New Roman" w:cs="Times New Roman"/>
+          <w:color w:val="000000"/>
+          <w:sz w:val="27"/>
+          <w:szCs w:val="27"/>
+          <w:lang w:eastAsia="en-IN"/>
+        </w:rPr>
+      </w:pPr>
+      <w:r>
+        <w:rPr>
+          <w:rFonts w:ascii="Times New Roman" w:eastAsia="Times New Roman" w:hAnsi="Times New Roman" w:cs="Times New Roman"/>
+          <w:color w:val="000000"/>
+          <w:sz w:val="27"/>
+          <w:szCs w:val="27"/>
+          <w:lang w:eastAsia="en-IN"/>
+        </w:rPr>
+        <w:t>Message Board– Shantanu</w:t>
+      </w:r>
+    </w:p>
+    <w:p>
+      <w:pPr>
+        <w:pStyle w:val="ListParagraph"/>
+        <w:numPr>
+          <w:ilvl w:val="1"/>
+          <w:numId w:val="1"/>
+        </w:numPr>
+        <w:spacing w:before="100" w:beforeAutospacing="1" w:after="100" w:afterAutospacing="1" w:line="240" w:lineRule="auto"/>
+        <w:rPr>
+          <w:rFonts w:ascii="Times New Roman" w:eastAsia="Times New Roman" w:hAnsi="Times New Roman" w:cs="Times New Roman"/>
+          <w:color w:val="000000"/>
+          <w:sz w:val="27"/>
+          <w:szCs w:val="27"/>
+          <w:lang w:eastAsia="en-IN"/>
+        </w:rPr>
+      </w:pPr>
+      <w:r>
+        <w:rPr>
+          <w:rFonts w:ascii="Times New Roman" w:eastAsia="Times New Roman" w:hAnsi="Times New Roman" w:cs="Times New Roman"/>
           <w:bCs/>
           <w:color w:val="000000"/>
           <w:sz w:val="27"/>
           <w:szCs w:val="27"/>
           <w:lang w:eastAsia="en-IN"/>
         </w:rPr>
-        <w:t>Updating of Git and Jira stories</w:t>
+        <w:t xml:space="preserve">Updating of </w:t>
+      </w:r>
+      <w:proofErr w:type="spellStart"/>
+      <w:r>
+        <w:rPr>
+          <w:rFonts w:ascii="Times New Roman" w:eastAsia="Times New Roman" w:hAnsi="Times New Roman" w:cs="Times New Roman"/>
+          <w:bCs/>
+          <w:color w:val="000000"/>
+          <w:sz w:val="27"/>
+          <w:szCs w:val="27"/>
+          <w:lang w:eastAsia="en-IN"/>
+        </w:rPr>
+        <w:t>Git</w:t>
+      </w:r>
+      <w:proofErr w:type="spellEnd"/>
+      <w:r>
+        <w:rPr>
+          <w:rFonts w:ascii="Times New Roman" w:eastAsia="Times New Roman" w:hAnsi="Times New Roman" w:cs="Times New Roman"/>
+          <w:bCs/>
+          <w:color w:val="000000"/>
+          <w:sz w:val="27"/>
+          <w:szCs w:val="27"/>
+          <w:lang w:eastAsia="en-IN"/>
+        </w:rPr>
+        <w:t xml:space="preserve"> and Jira stories</w:t>
       </w:r>
       <w:r>
         <w:rPr>
@@ -1263,7 +1562,6 @@
           <w:szCs w:val="27"/>
           <w:lang w:eastAsia="en-IN"/>
         </w:rPr>
-        <w:lastRenderedPageBreak/>
         <w:t>Esti</w:t>
       </w:r>
       <w:r>
@@ -1511,6 +1809,125 @@
         </w:rPr>
         <w:t xml:space="preserve"> – 10%</w:t>
       </w:r>
+    </w:p>
+    <w:p>
+      <w:pPr>
+        <w:pStyle w:val="ListParagraph"/>
+        <w:numPr>
+          <w:ilvl w:val="1"/>
+          <w:numId w:val="2"/>
+        </w:numPr>
+        <w:spacing w:before="100" w:beforeAutospacing="1" w:after="100" w:afterAutospacing="1" w:line="240" w:lineRule="auto"/>
+        <w:rPr>
+          <w:rFonts w:ascii="Times New Roman" w:eastAsia="Times New Roman" w:hAnsi="Times New Roman" w:cs="Times New Roman"/>
+          <w:color w:val="000000"/>
+          <w:sz w:val="27"/>
+          <w:szCs w:val="27"/>
+          <w:lang w:eastAsia="en-IN"/>
+        </w:rPr>
+      </w:pPr>
+      <w:r>
+        <w:rPr>
+          <w:rFonts w:ascii="Times New Roman" w:eastAsia="Times New Roman" w:hAnsi="Times New Roman" w:cs="Times New Roman"/>
+          <w:color w:val="000000"/>
+          <w:sz w:val="27"/>
+          <w:szCs w:val="27"/>
+          <w:lang w:eastAsia="en-IN"/>
+        </w:rPr>
+        <w:t>Display Favorite Sensors in profile-100%</w:t>
+      </w:r>
+    </w:p>
+    <w:p>
+      <w:pPr>
+        <w:pStyle w:val="ListParagraph"/>
+        <w:numPr>
+          <w:ilvl w:val="1"/>
+          <w:numId w:val="2"/>
+        </w:numPr>
+        <w:spacing w:before="100" w:beforeAutospacing="1" w:after="100" w:afterAutospacing="1" w:line="240" w:lineRule="auto"/>
+        <w:rPr>
+          <w:rFonts w:ascii="Times New Roman" w:eastAsia="Times New Roman" w:hAnsi="Times New Roman" w:cs="Times New Roman"/>
+          <w:color w:val="000000"/>
+          <w:sz w:val="27"/>
+          <w:szCs w:val="27"/>
+          <w:lang w:eastAsia="en-IN"/>
+        </w:rPr>
+      </w:pPr>
+      <w:r>
+        <w:rPr>
+          <w:rFonts w:ascii="Times New Roman" w:eastAsia="Times New Roman" w:hAnsi="Times New Roman" w:cs="Times New Roman"/>
+          <w:color w:val="000000"/>
+          <w:sz w:val="27"/>
+          <w:szCs w:val="27"/>
+          <w:lang w:eastAsia="en-IN"/>
+        </w:rPr>
+        <w:t>Add filter to search – 40%</w:t>
+      </w:r>
+    </w:p>
+    <w:p>
+      <w:pPr>
+        <w:pStyle w:val="ListParagraph"/>
+        <w:numPr>
+          <w:ilvl w:val="1"/>
+          <w:numId w:val="2"/>
+        </w:numPr>
+        <w:spacing w:before="100" w:beforeAutospacing="1" w:after="100" w:afterAutospacing="1" w:line="240" w:lineRule="auto"/>
+        <w:rPr>
+          <w:rFonts w:ascii="Times New Roman" w:eastAsia="Times New Roman" w:hAnsi="Times New Roman" w:cs="Times New Roman"/>
+          <w:color w:val="000000"/>
+          <w:sz w:val="27"/>
+          <w:szCs w:val="27"/>
+          <w:lang w:eastAsia="en-IN"/>
+        </w:rPr>
+      </w:pPr>
+      <w:r>
+        <w:rPr>
+          <w:rFonts w:ascii="Times New Roman" w:eastAsia="Times New Roman" w:hAnsi="Times New Roman" w:cs="Times New Roman"/>
+          <w:sz w:val="27"/>
+          <w:szCs w:val="27"/>
+          <w:lang w:eastAsia="en-IN"/>
+        </w:rPr>
+        <w:t>Message Board – 40%</w:t>
+      </w:r>
+    </w:p>
+    <w:p>
+      <w:pPr>
+        <w:pStyle w:val="ListParagraph"/>
+        <w:numPr>
+          <w:ilvl w:val="1"/>
+          <w:numId w:val="2"/>
+        </w:numPr>
+        <w:spacing w:before="100" w:beforeAutospacing="1" w:after="100" w:afterAutospacing="1" w:line="240" w:lineRule="auto"/>
+        <w:rPr>
+          <w:rFonts w:ascii="Times New Roman" w:eastAsia="Times New Roman" w:hAnsi="Times New Roman" w:cs="Times New Roman"/>
+          <w:color w:val="000000"/>
+          <w:sz w:val="27"/>
+          <w:szCs w:val="27"/>
+          <w:lang w:eastAsia="en-IN"/>
+        </w:rPr>
+      </w:pPr>
+      <w:proofErr w:type="spellStart"/>
+      <w:r>
+        <w:rPr>
+          <w:rFonts w:ascii="Times New Roman" w:eastAsia="Times New Roman" w:hAnsi="Times New Roman" w:cs="Times New Roman"/>
+          <w:sz w:val="27"/>
+          <w:szCs w:val="27"/>
+          <w:lang w:eastAsia="en-IN"/>
+        </w:rPr>
+        <w:t>Updation</w:t>
+      </w:r>
+      <w:proofErr w:type="spellEnd"/>
+      <w:r>
+        <w:rPr>
+          <w:rFonts w:ascii="Times New Roman" w:eastAsia="Times New Roman" w:hAnsi="Times New Roman" w:cs="Times New Roman"/>
+          <w:sz w:val="27"/>
+          <w:szCs w:val="27"/>
+          <w:lang w:eastAsia="en-IN"/>
+        </w:rPr>
+        <w:t xml:space="preserve"> of Chat Table – 40% </w:t>
+      </w:r>
+      <w:bookmarkStart w:id="0" w:name="_GoBack"/>
+      <w:bookmarkEnd w:id="0"/>
       <w:r>
         <w:rPr>
           <w:rFonts w:ascii="Times New Roman" w:eastAsia="Times New Roman" w:hAnsi="Times New Roman" w:cs="Times New Roman"/>
@@ -3766,14 +4183,14 @@
                 <w:rFonts w:ascii="Times New Roman" w:hAnsi="Times New Roman" w:cs="Times New Roman"/>
               </w:rPr>
             </w:pPr>
-            <w:bookmarkStart w:id="0" w:name="_Hlk497688026"/>
+            <w:bookmarkStart w:id="1" w:name="_Hlk497688026"/>
             <w:r>
               <w:rPr>
                 <w:rFonts w:ascii="Times New Roman" w:hAnsi="Times New Roman" w:cs="Times New Roman"/>
               </w:rPr>
               <w:t>Addition of Sensors based on Zip Code</w:t>
             </w:r>
-            <w:bookmarkEnd w:id="0"/>
+            <w:bookmarkEnd w:id="1"/>
           </w:p>
         </w:tc>
         <w:tc>
@@ -4055,8 +4472,6 @@
                 <w:rFonts w:ascii="Times New Roman" w:hAnsi="Times New Roman" w:cs="Times New Roman"/>
               </w:rPr>
             </w:pPr>
-            <w:bookmarkStart w:id="1" w:name="_GoBack"/>
-            <w:bookmarkEnd w:id="1"/>
             <w:r>
               <w:rPr>
                 <w:rFonts w:ascii="Times New Roman" w:hAnsi="Times New Roman" w:cs="Times New Roman"/>
@@ -4318,16 +4733,7 @@
                 <w:szCs w:val="24"/>
                 <w:lang w:eastAsia="en-IN"/>
               </w:rPr>
-              <w:t>100</w:t>
-            </w:r>
-            <w:r>
-              <w:rPr>
-                <w:rFonts w:ascii="Times New Roman" w:eastAsia="Times New Roman" w:hAnsi="Times New Roman" w:cs="Times New Roman"/>
-                <w:sz w:val="24"/>
-                <w:szCs w:val="24"/>
-                <w:lang w:eastAsia="en-IN"/>
-              </w:rPr>
-              <w:t>%</w:t>
+              <w:t>100%</w:t>
             </w:r>
           </w:p>
         </w:tc>
@@ -4353,17 +4759,19 @@
                 <w:rFonts w:ascii="Times New Roman" w:hAnsi="Times New Roman" w:cs="Times New Roman"/>
               </w:rPr>
             </w:pPr>
+            <w:proofErr w:type="spellStart"/>
             <w:r>
               <w:rPr>
                 <w:rFonts w:ascii="Times New Roman" w:hAnsi="Times New Roman" w:cs="Times New Roman"/>
               </w:rPr>
-              <w:t>Addition of Chat</w:t>
-            </w:r>
+              <w:t>Updation</w:t>
+            </w:r>
+            <w:proofErr w:type="spellEnd"/>
             <w:r>
               <w:rPr>
                 <w:rFonts w:ascii="Times New Roman" w:hAnsi="Times New Roman" w:cs="Times New Roman"/>
               </w:rPr>
-              <w:t xml:space="preserve"> Table</w:t>
+              <w:t xml:space="preserve"> of Chat Table</w:t>
             </w:r>
           </w:p>
         </w:tc>
@@ -4629,16 +5037,7 @@
                 <w:szCs w:val="24"/>
                 <w:lang w:eastAsia="en-IN"/>
               </w:rPr>
-              <w:t>100</w:t>
-            </w:r>
-            <w:r>
-              <w:rPr>
-                <w:rFonts w:ascii="Times New Roman" w:eastAsia="Times New Roman" w:hAnsi="Times New Roman" w:cs="Times New Roman"/>
-                <w:sz w:val="24"/>
-                <w:szCs w:val="24"/>
-                <w:lang w:eastAsia="en-IN"/>
-              </w:rPr>
-              <w:t>%</w:t>
+              <w:t>40%</w:t>
             </w:r>
           </w:p>
         </w:tc>
@@ -4668,7 +5067,7 @@
               <w:rPr>
                 <w:rFonts w:ascii="Times New Roman" w:hAnsi="Times New Roman" w:cs="Times New Roman"/>
               </w:rPr>
-              <w:t>Search Profile pages by username</w:t>
+              <w:t xml:space="preserve">Add filter to search </w:t>
             </w:r>
           </w:p>
         </w:tc>
@@ -4916,16 +5315,7 @@
                 <w:szCs w:val="24"/>
                 <w:lang w:eastAsia="en-IN"/>
               </w:rPr>
-              <w:t>100</w:t>
-            </w:r>
-            <w:r>
-              <w:rPr>
-                <w:rFonts w:ascii="Times New Roman" w:eastAsia="Times New Roman" w:hAnsi="Times New Roman" w:cs="Times New Roman"/>
-                <w:sz w:val="24"/>
-                <w:szCs w:val="24"/>
-                <w:lang w:eastAsia="en-IN"/>
-              </w:rPr>
-              <w:t>%</w:t>
+              <w:t>40%</w:t>
             </w:r>
           </w:p>
         </w:tc>
@@ -4955,7 +5345,7 @@
               <w:rPr>
                 <w:rFonts w:ascii="Times New Roman" w:hAnsi="Times New Roman" w:cs="Times New Roman"/>
               </w:rPr>
-              <w:t>Search Profile pages by keywords</w:t>
+              <w:t>Message Board</w:t>
             </w:r>
           </w:p>
         </w:tc>
@@ -5032,15 +5422,6 @@
                 <w:lang w:eastAsia="en-IN"/>
               </w:rPr>
             </w:pPr>
-            <w:r>
-              <w:rPr>
-                <w:rFonts w:ascii="Times New Roman" w:eastAsia="Times New Roman" w:hAnsi="Times New Roman" w:cs="Times New Roman"/>
-                <w:sz w:val="24"/>
-                <w:szCs w:val="24"/>
-                <w:lang w:eastAsia="en-IN"/>
-              </w:rPr>
-              <w:t>2</w:t>
-            </w:r>
           </w:p>
         </w:tc>
         <w:tc>
@@ -5070,7 +5451,7 @@
                 <w:szCs w:val="24"/>
                 <w:lang w:eastAsia="en-IN"/>
               </w:rPr>
-              <w:t>2</w:t>
+              <w:t>1</w:t>
             </w:r>
           </w:p>
         </w:tc>
@@ -5101,7 +5482,7 @@
                 <w:szCs w:val="24"/>
                 <w:lang w:eastAsia="en-IN"/>
               </w:rPr>
-              <w:t>4</w:t>
+              <w:t>1</w:t>
             </w:r>
           </w:p>
         </w:tc>
@@ -5125,15 +5506,6 @@
                 <w:lang w:eastAsia="en-IN"/>
               </w:rPr>
             </w:pPr>
-            <w:r>
-              <w:rPr>
-                <w:rFonts w:ascii="Times New Roman" w:eastAsia="Times New Roman" w:hAnsi="Times New Roman" w:cs="Times New Roman"/>
-                <w:sz w:val="24"/>
-                <w:szCs w:val="24"/>
-                <w:lang w:eastAsia="en-IN"/>
-              </w:rPr>
-              <w:t>1</w:t>
-            </w:r>
           </w:p>
         </w:tc>
         <w:tc>
@@ -5230,16 +5602,7 @@
                 <w:szCs w:val="24"/>
                 <w:lang w:eastAsia="en-IN"/>
               </w:rPr>
-              <w:t>100</w:t>
-            </w:r>
-            <w:r>
-              <w:rPr>
-                <w:rFonts w:ascii="Times New Roman" w:eastAsia="Times New Roman" w:hAnsi="Times New Roman" w:cs="Times New Roman"/>
-                <w:sz w:val="24"/>
-                <w:szCs w:val="24"/>
-                <w:lang w:eastAsia="en-IN"/>
-              </w:rPr>
-              <w:t>%</w:t>
+              <w:t>40%</w:t>
             </w:r>
           </w:p>
         </w:tc>
@@ -5269,7 +5632,7 @@
               <w:rPr>
                 <w:rFonts w:ascii="Times New Roman" w:hAnsi="Times New Roman" w:cs="Times New Roman"/>
               </w:rPr>
-              <w:t>Group Chat</w:t>
+              <w:t>Feedback and Comment</w:t>
             </w:r>
           </w:p>
         </w:tc>
@@ -5346,15 +5709,6 @@
                 <w:lang w:eastAsia="en-IN"/>
               </w:rPr>
             </w:pPr>
-            <w:r>
-              <w:rPr>
-                <w:rFonts w:ascii="Times New Roman" w:eastAsia="Times New Roman" w:hAnsi="Times New Roman" w:cs="Times New Roman"/>
-                <w:sz w:val="24"/>
-                <w:szCs w:val="24"/>
-                <w:lang w:eastAsia="en-IN"/>
-              </w:rPr>
-              <w:t>2</w:t>
-            </w:r>
           </w:p>
         </w:tc>
         <w:tc>
@@ -5377,14 +5731,25 @@
                 <w:lang w:eastAsia="en-IN"/>
               </w:rPr>
             </w:pPr>
-            <w:r>
-              <w:rPr>
-                <w:rFonts w:ascii="Times New Roman" w:eastAsia="Times New Roman" w:hAnsi="Times New Roman" w:cs="Times New Roman"/>
-                <w:sz w:val="24"/>
-                <w:szCs w:val="24"/>
-                <w:lang w:eastAsia="en-IN"/>
-              </w:rPr>
-              <w:t>2</w:t>
+          </w:p>
+          <w:p>
+            <w:pPr>
+              <w:spacing w:after="0" w:line="240" w:lineRule="auto"/>
+              <w:rPr>
+                <w:rFonts w:ascii="Times New Roman" w:eastAsia="Times New Roman" w:hAnsi="Times New Roman" w:cs="Times New Roman"/>
+                <w:sz w:val="24"/>
+                <w:szCs w:val="24"/>
+                <w:lang w:eastAsia="en-IN"/>
+              </w:rPr>
+            </w:pPr>
+            <w:r>
+              <w:rPr>
+                <w:rFonts w:ascii="Times New Roman" w:eastAsia="Times New Roman" w:hAnsi="Times New Roman" w:cs="Times New Roman"/>
+                <w:sz w:val="24"/>
+                <w:szCs w:val="24"/>
+                <w:lang w:eastAsia="en-IN"/>
+              </w:rPr>
+              <w:t>1</w:t>
             </w:r>
           </w:p>
         </w:tc>
@@ -5408,15 +5773,6 @@
                 <w:lang w:eastAsia="en-IN"/>
               </w:rPr>
             </w:pPr>
-            <w:r>
-              <w:rPr>
-                <w:rFonts w:ascii="Times New Roman" w:eastAsia="Times New Roman" w:hAnsi="Times New Roman" w:cs="Times New Roman"/>
-                <w:sz w:val="24"/>
-                <w:szCs w:val="24"/>
-                <w:lang w:eastAsia="en-IN"/>
-              </w:rPr>
-              <w:t>4</w:t>
-            </w:r>
           </w:p>
         </w:tc>
         <w:tc>
@@ -5439,15 +5795,6 @@
                 <w:lang w:eastAsia="en-IN"/>
               </w:rPr>
             </w:pPr>
-            <w:r>
-              <w:rPr>
-                <w:rFonts w:ascii="Times New Roman" w:eastAsia="Times New Roman" w:hAnsi="Times New Roman" w:cs="Times New Roman"/>
-                <w:sz w:val="24"/>
-                <w:szCs w:val="24"/>
-                <w:lang w:eastAsia="en-IN"/>
-              </w:rPr>
-              <w:t>1</w:t>
-            </w:r>
           </w:p>
         </w:tc>
         <w:tc>
@@ -5544,16 +5891,7 @@
                 <w:szCs w:val="24"/>
                 <w:lang w:eastAsia="en-IN"/>
               </w:rPr>
-              <w:t>100</w:t>
-            </w:r>
-            <w:r>
-              <w:rPr>
-                <w:rFonts w:ascii="Times New Roman" w:eastAsia="Times New Roman" w:hAnsi="Times New Roman" w:cs="Times New Roman"/>
-                <w:sz w:val="24"/>
-                <w:szCs w:val="24"/>
-                <w:lang w:eastAsia="en-IN"/>
-              </w:rPr>
-              <w:t>%</w:t>
+              <w:t>40%</w:t>
             </w:r>
           </w:p>
         </w:tc>
@@ -7072,8 +7410,8 @@
 </file>
 
 <file path=word/numbering.xml><?xml version="1.0" encoding="utf-8"?>
-<w:numbering xmlns:wpc="http://schemas.microsoft.com/office/word/2010/wordprocessingCanvas" xmlns:cx="http://schemas.microsoft.com/office/drawing/2014/chartex" xmlns:cx1="http://schemas.microsoft.com/office/drawing/2015/9/8/chartex" xmlns:cx2="http://schemas.microsoft.com/office/drawing/2015/10/21/chartex" xmlns:cx3="http://schemas.microsoft.com/office/drawing/2016/5/9/chartex" xmlns:cx4="http://schemas.microsoft.com/office/drawing/2016/5/10/chartex" xmlns:cx5="http://schemas.microsoft.com/office/drawing/2016/5/11/chartex" xmlns:cx6="http://schemas.microsoft.com/office/drawing/2016/5/12/chartex" xmlns:cx7="http://schemas.microsoft.com/office/drawing/2016/5/13/chartex" xmlns:cx8="http://schemas.microsoft.com/office/drawing/2016/5/14/chartex" xmlns:mc="http://schemas.openxmlformats.org/markup-compatibility/2006" xmlns:aink="http://schemas.microsoft.com/office/drawing/2016/ink" xmlns:am3d="http://schemas.microsoft.com/office/drawing/2017/model3d" xmlns:o="urn:schemas-microsoft-com:office:office" xmlns:r="http://schemas.openxmlformats.org/officeDocument/2006/relationships" xmlns:m="http://schemas.openxmlformats.org/officeDocument/2006/math" xmlns:v="urn:schemas-microsoft-com:vml" xmlns:wp14="http://schemas.microsoft.com/office/word/2010/wordprocessingDrawing" xmlns:wp="http://schemas.openxmlformats.org/drawingml/2006/wordprocessingDrawing" xmlns:w10="urn:schemas-microsoft-com:office:word" xmlns:w="http://schemas.openxmlformats.org/wordprocessingml/2006/main" xmlns:w14="http://schemas.microsoft.com/office/word/2010/wordml" xmlns:w15="http://schemas.microsoft.com/office/word/2012/wordml" xmlns:w16cid="http://schemas.microsoft.com/office/word/2016/wordml/cid" xmlns:w16se="http://schemas.microsoft.com/office/word/2015/wordml/symex" xmlns:wpg="http://schemas.microsoft.com/office/word/2010/wordprocessingGroup" xmlns:wpi="http://schemas.microsoft.com/office/word/2010/wordprocessingInk" xmlns:wne="http://schemas.microsoft.com/office/word/2006/wordml" xmlns:wps="http://schemas.microsoft.com/office/word/2010/wordprocessingShape" mc:Ignorable="w14 w15 w16se w16cid wp14">
-  <w:abstractNum w:abstractNumId="0" w15:restartNumberingAfterBreak="0">
+<w:numbering xmlns:wpc="http://schemas.microsoft.com/office/word/2010/wordprocessingCanvas" xmlns:mo="http://schemas.microsoft.com/office/mac/office/2008/main" xmlns:mc="http://schemas.openxmlformats.org/markup-compatibility/2006" xmlns:mv="urn:schemas-microsoft-com:mac:vml" xmlns:o="urn:schemas-microsoft-com:office:office" xmlns:r="http://schemas.openxmlformats.org/officeDocument/2006/relationships" xmlns:m="http://schemas.openxmlformats.org/officeDocument/2006/math" xmlns:v="urn:schemas-microsoft-com:vml" xmlns:wp14="http://schemas.microsoft.com/office/word/2010/wordprocessingDrawing" xmlns:wp="http://schemas.openxmlformats.org/drawingml/2006/wordprocessingDrawing" xmlns:w10="urn:schemas-microsoft-com:office:word" xmlns:w="http://schemas.openxmlformats.org/wordprocessingml/2006/main" xmlns:w14="http://schemas.microsoft.com/office/word/2010/wordml" xmlns:w15="http://schemas.microsoft.com/office/word/2012/wordml" xmlns:wpg="http://schemas.microsoft.com/office/word/2010/wordprocessingGroup" xmlns:wpi="http://schemas.microsoft.com/office/word/2010/wordprocessingInk" xmlns:wne="http://schemas.microsoft.com/office/word/2006/wordml" xmlns:wps="http://schemas.microsoft.com/office/word/2010/wordprocessingShape" mc:Ignorable="w14 w15 wp14">
+  <w:abstractNum w:abstractNumId="0">
     <w:nsid w:val="508256C1"/>
     <w:multiLevelType w:val="multilevel"/>
     <w:tmpl w:val="F8986C5A"/>
@@ -7222,7 +7560,7 @@
       </w:rPr>
     </w:lvl>
   </w:abstractNum>
-  <w:abstractNum w:abstractNumId="1" w15:restartNumberingAfterBreak="0">
+  <w:abstractNum w:abstractNumId="1">
     <w:nsid w:val="707D4270"/>
     <w:multiLevelType w:val="multilevel"/>
     <w:tmpl w:val="F18AEB38"/>
@@ -7381,7 +7719,7 @@
 </file>
 
 <file path=word/styles.xml><?xml version="1.0" encoding="utf-8"?>
-<w:styles xmlns:mc="http://schemas.openxmlformats.org/markup-compatibility/2006" xmlns:r="http://schemas.openxmlformats.org/officeDocument/2006/relationships" xmlns:w="http://schemas.openxmlformats.org/wordprocessingml/2006/main" xmlns:w14="http://schemas.microsoft.com/office/word/2010/wordml" xmlns:w15="http://schemas.microsoft.com/office/word/2012/wordml" xmlns:w16cid="http://schemas.microsoft.com/office/word/2016/wordml/cid" xmlns:w16se="http://schemas.microsoft.com/office/word/2015/wordml/symex" mc:Ignorable="w14 w15 w16se w16cid">
+<w:styles xmlns:mc="http://schemas.openxmlformats.org/markup-compatibility/2006" xmlns:r="http://schemas.openxmlformats.org/officeDocument/2006/relationships" xmlns:w="http://schemas.openxmlformats.org/wordprocessingml/2006/main" xmlns:w14="http://schemas.microsoft.com/office/word/2010/wordml" xmlns:w15="http://schemas.microsoft.com/office/word/2012/wordml" mc:Ignorable="w14 w15">
   <w:docDefaults>
     <w:rPrDefault>
       <w:rPr>
@@ -7397,7 +7735,7 @@
       </w:pPr>
     </w:pPrDefault>
   </w:docDefaults>
-  <w:latentStyles w:defLockedState="0" w:defUIPriority="99" w:defSemiHidden="0" w:defUnhideWhenUsed="0" w:defQFormat="0" w:count="375">
+  <w:latentStyles w:defLockedState="0" w:defUIPriority="99" w:defSemiHidden="0" w:defUnhideWhenUsed="0" w:defQFormat="0" w:count="382">
     <w:lsdException w:name="Normal" w:uiPriority="0" w:qFormat="1"/>
     <w:lsdException w:name="heading 1" w:uiPriority="9" w:qFormat="1"/>
     <w:lsdException w:name="heading 2" w:semiHidden="1" w:uiPriority="9" w:unhideWhenUsed="1" w:qFormat="1"/>
@@ -7816,6 +8154,7 @@
       <w:spacing w:after="0" w:line="240" w:lineRule="auto"/>
     </w:pPr>
     <w:tblPr>
+      <w:tblInd w:w="0" w:type="dxa"/>
       <w:tblBorders>
         <w:top w:val="single" w:sz="4" w:space="0" w:color="auto"/>
         <w:left w:val="single" w:sz="4" w:space="0" w:color="auto"/>
@@ -7824,6 +8163,12 @@
         <w:insideH w:val="single" w:sz="4" w:space="0" w:color="auto"/>
         <w:insideV w:val="single" w:sz="4" w:space="0" w:color="auto"/>
       </w:tblBorders>
+      <w:tblCellMar>
+        <w:top w:w="0" w:type="dxa"/>
+        <w:left w:w="108" w:type="dxa"/>
+        <w:bottom w:w="0" w:type="dxa"/>
+        <w:right w:w="108" w:type="dxa"/>
+      </w:tblCellMar>
     </w:tblPr>
   </w:style>
   <w:style w:type="paragraph" w:styleId="ListParagraph">

</xml_diff>